<commit_message>
update pyqt5 note and python note
</commit_message>
<xml_diff>
--- a/pyqt5_note/20220130_pyqt5環境建置.docx
+++ b/pyqt5_note/20220130_pyqt5環境建置.docx
@@ -236,19 +236,13 @@
                                 <w:rPr>
                                   <w:rFonts w:ascii="SimSun" w:eastAsia="SimSun" w:hAnsi="SimSun" w:cs="SimSun"/>
                                 </w:rPr>
-                                <w:t>Install pyqt5</w:t>
-                              </w:r>
-                              <w:r>
-                                <w:rPr>
-                                  <w:rFonts w:ascii="SimSun" w:eastAsia="SimSun" w:hAnsi="SimSun" w:cs="SimSun"/>
-                                </w:rPr>
-                                <w:t xml:space="preserve"> &amp; lxml</w:t>
+                                <w:t>Install pyqt5 &amp; lxml</w:t>
                               </w:r>
                             </w:p>
                             <w:p>
                               <w:pPr>
                                 <w:rPr>
-                                  <w:rFonts w:ascii="SimSun" w:eastAsia="PMingLiU" w:hAnsi="SimSun" w:cs="SimSun" w:hint="eastAsia"/>
+                                  <w:rFonts w:ascii="SimSun" w:eastAsia="PMingLiU" w:hAnsi="SimSun" w:cs="SimSun"/>
                                   <w:lang w:eastAsia="zh-TW"/>
                                 </w:rPr>
                               </w:pPr>
@@ -290,7 +284,7 @@
           </mc:Choice>
           <mc:Fallback>
             <w:pict>
-              <v:group w14:anchorId="3CB7A9BD" id="畫布 16" o:spid="_x0000_s1026" editas="canvas" style="width:457.35pt;height:61.65pt;mso-position-horizontal-relative:char;mso-position-vertical-relative:line" coordsize="58083,7829" o:gfxdata="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">
+              <v:group w14:anchorId="3CB7A9BD" id="畫布 16" o:spid="_x0000_s1026" editas="canvas" style="width:457.35pt;height:61.65pt;mso-position-horizontal-relative:char;mso-position-vertical-relative:line" coordsize="58083,7829" o:gfxdata="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">
                 <v:shapetype id="_x0000_t75" coordsize="21600,21600" o:spt="75" o:preferrelative="t" path="m@4@5l@4@11@9@11@9@5xe" filled="f" stroked="f">
                   <v:stroke joinstyle="miter"/>
                   <v:formulas>
@@ -397,19 +391,13 @@
                           <w:rPr>
                             <w:rFonts w:ascii="SimSun" w:eastAsia="SimSun" w:hAnsi="SimSun" w:cs="SimSun"/>
                           </w:rPr>
-                          <w:t>Install pyqt5</w:t>
-                        </w:r>
-                        <w:r>
-                          <w:rPr>
-                            <w:rFonts w:ascii="SimSun" w:eastAsia="SimSun" w:hAnsi="SimSun" w:cs="SimSun"/>
-                          </w:rPr>
-                          <w:t xml:space="preserve"> &amp; lxml</w:t>
+                          <w:t>Install pyqt5 &amp; lxml</w:t>
                         </w:r>
                       </w:p>
                       <w:p>
                         <w:pPr>
                           <w:rPr>
-                            <w:rFonts w:ascii="SimSun" w:eastAsia="PMingLiU" w:hAnsi="SimSun" w:cs="SimSun" w:hint="eastAsia"/>
+                            <w:rFonts w:ascii="SimSun" w:eastAsia="PMingLiU" w:hAnsi="SimSun" w:cs="SimSun"/>
                             <w:lang w:eastAsia="zh-TW"/>
                           </w:rPr>
                         </w:pPr>
@@ -666,7 +654,7 @@
                             <w:p>
                               <w:pPr>
                                 <w:rPr>
-                                  <w:rFonts w:ascii="SimSun" w:eastAsia="MS Mincho" w:hAnsi="SimSun" w:cs="SimSun" w:hint="eastAsia"/>
+                                  <w:rFonts w:ascii="SimSun" w:eastAsia="MS Mincho" w:hAnsi="SimSun" w:cs="SimSun"/>
                                 </w:rPr>
                               </w:pPr>
                             </w:p>
@@ -687,7 +675,7 @@
           </mc:Choice>
           <mc:Fallback>
             <w:pict>
-              <v:group w14:anchorId="5ECF56BC" id="畫布 8" o:spid="_x0000_s1030" editas="canvas" style="width:459.25pt;height:61.65pt;mso-position-horizontal-relative:char;mso-position-vertical-relative:line" coordsize="58318,7829" o:gfxdata="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">
+              <v:group w14:anchorId="5ECF56BC" id="畫布 8" o:spid="_x0000_s1030" editas="canvas" style="width:459.25pt;height:61.65pt;mso-position-horizontal-relative:char;mso-position-vertical-relative:line" coordsize="58318,7829" o:gfxdata="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">
                 <v:shape id="_x0000_s1031" type="#_x0000_t75" style="position:absolute;width:58318;height:7829;visibility:visible;mso-wrap-style:square" filled="t">
                   <v:fill o:detectmouseclick="t"/>
                   <v:path o:connecttype="none"/>
@@ -782,7 +770,7 @@
                       <w:p>
                         <w:pPr>
                           <w:rPr>
-                            <w:rFonts w:ascii="SimSun" w:eastAsia="MS Mincho" w:hAnsi="SimSun" w:cs="SimSun" w:hint="eastAsia"/>
+                            <w:rFonts w:ascii="SimSun" w:eastAsia="MS Mincho" w:hAnsi="SimSun" w:cs="SimSun"/>
                           </w:rPr>
                         </w:pPr>
                       </w:p>
@@ -818,6 +806,411 @@
           <w:rFonts w:ascii="SimSun" w:eastAsia="SimSun" w:hAnsi="SimSun"/>
         </w:rPr>
         <w:t>ontinue</w:t>
+      </w:r>
+    </w:p>
+    <w:p>
+      <w:pPr>
+        <w:pStyle w:val="a3"/>
+        <w:numPr>
+          <w:ilvl w:val="0"/>
+          <w:numId w:val="1"/>
+        </w:numPr>
+        <w:rPr>
+          <w:rFonts w:ascii="SimSun" w:eastAsia="SimSun" w:hAnsi="SimSun" w:cs="SimSun"/>
+          <w:lang w:eastAsia="zh-TW"/>
+        </w:rPr>
+      </w:pPr>
+      <w:r>
+        <w:rPr>
+          <w:rFonts w:ascii="SimSun" w:eastAsia="PMingLiU" w:hAnsi="SimSun" w:cs="SimSun" w:hint="eastAsia"/>
+          <w:lang w:eastAsia="zh-TW"/>
+        </w:rPr>
+        <w:t>新建立一個專案</w:t>
+      </w:r>
+    </w:p>
+    <w:p>
+      <w:pPr>
+        <w:pStyle w:val="a3"/>
+        <w:numPr>
+          <w:ilvl w:val="1"/>
+          <w:numId w:val="1"/>
+        </w:numPr>
+        <w:rPr>
+          <w:rFonts w:ascii="SimSun" w:eastAsia="SimSun" w:hAnsi="SimSun" w:cs="SimSun"/>
+          <w:lang w:eastAsia="zh-TW"/>
+        </w:rPr>
+      </w:pPr>
+      <w:r>
+        <w:rPr>
+          <w:rFonts w:ascii="SimSun" w:eastAsia="PMingLiU" w:hAnsi="SimSun" w:cs="SimSun" w:hint="eastAsia"/>
+          <w:lang w:eastAsia="zh-TW"/>
+        </w:rPr>
+        <w:t>打開</w:t>
+      </w:r>
+      <w:r>
+        <w:rPr>
+          <w:rFonts w:ascii="SimSun" w:eastAsia="PMingLiU" w:hAnsi="SimSun" w:cs="SimSun" w:hint="eastAsia"/>
+          <w:lang w:eastAsia="zh-TW"/>
+        </w:rPr>
+        <w:t>designer AP</w:t>
+      </w:r>
+    </w:p>
+    <w:p>
+      <w:pPr>
+        <w:pStyle w:val="a3"/>
+        <w:ind w:left="1440"/>
+        <w:rPr>
+          <w:rFonts w:ascii="SimSun" w:eastAsia="SimSun" w:hAnsi="SimSun" w:cs="SimSun" w:hint="eastAsia"/>
+          <w:lang w:eastAsia="zh-TW"/>
+        </w:rPr>
+      </w:pPr>
+      <w:r>
+        <w:rPr>
+          <w:rFonts w:ascii="SimSun" w:eastAsia="PMingLiU" w:hAnsi="SimSun" w:cs="SimSun"/>
+          <w:lang w:eastAsia="zh-TW"/>
+        </w:rPr>
+        <w:t xml:space="preserve">Command: </w:t>
+      </w:r>
+      <w:r>
+        <w:rPr>
+          <w:rFonts w:ascii="SimSun" w:eastAsia="PMingLiU" w:hAnsi="SimSun" w:cs="SimSun"/>
+          <w:b/>
+          <w:bCs/>
+          <w:color w:val="0070C0"/>
+          <w:lang w:eastAsia="zh-TW"/>
+        </w:rPr>
+        <w:t>pyqt5-tools designer</w:t>
+      </w:r>
+    </w:p>
+    <w:p>
+      <w:pPr>
+        <w:jc w:val="center"/>
+        <w:rPr>
+          <w:rFonts w:ascii="SimSun" w:eastAsia="PMingLiU" w:hAnsi="SimSun" w:cs="SimSun" w:hint="eastAsia"/>
+          <w:lang w:eastAsia="zh-TW"/>
+        </w:rPr>
+      </w:pPr>
+      <w:r>
+        <w:rPr>
+          <w:rFonts w:ascii="SimSun" w:eastAsia="SimSun" w:hAnsi="SimSun"/>
+          <w:noProof/>
+        </w:rPr>
+        <mc:AlternateContent>
+          <mc:Choice Requires="wpc">
+            <w:drawing>
+              <wp:inline distT="0" distB="0" distL="0" distR="0" wp14:anchorId="3EE8AAF8" wp14:editId="6E73522C">
+                <wp:extent cx="5808345" cy="2886324"/>
+                <wp:effectExtent l="0" t="0" r="1905" b="9525"/>
+                <wp:docPr id="3" name="畫布 3"/>
+                <wp:cNvGraphicFramePr>
+                  <a:graphicFrameLocks xmlns:a="http://schemas.openxmlformats.org/drawingml/2006/main" noChangeAspect="1"/>
+                </wp:cNvGraphicFramePr>
+                <a:graphic xmlns:a="http://schemas.openxmlformats.org/drawingml/2006/main">
+                  <a:graphicData uri="http://schemas.microsoft.com/office/word/2010/wordprocessingCanvas">
+                    <wpc:wpc>
+                      <wpc:bg>
+                        <a:solidFill>
+                          <a:prstClr val="white"/>
+                        </a:solidFill>
+                      </wpc:bg>
+                      <wpc:whole/>
+                      <pic:pic xmlns:pic="http://schemas.openxmlformats.org/drawingml/2006/picture">
+                        <pic:nvPicPr>
+                          <pic:cNvPr id="11" name="圖片 11"/>
+                          <pic:cNvPicPr>
+                            <a:picLocks noChangeAspect="1"/>
+                          </pic:cNvPicPr>
+                        </pic:nvPicPr>
+                        <pic:blipFill>
+                          <a:blip r:embed="rId5" cstate="print">
+                            <a:extLst>
+                              <a:ext uri="{28A0092B-C50C-407E-A947-70E740481C1C}">
+                                <a14:useLocalDpi xmlns:a14="http://schemas.microsoft.com/office/drawing/2010/main" val="0"/>
+                              </a:ext>
+                            </a:extLst>
+                          </a:blip>
+                          <a:srcRect/>
+                          <a:stretch>
+                            <a:fillRect/>
+                          </a:stretch>
+                        </pic:blipFill>
+                        <pic:spPr bwMode="auto">
+                          <a:xfrm>
+                            <a:off x="688883" y="35799"/>
+                            <a:ext cx="4511356" cy="2802815"/>
+                          </a:xfrm>
+                          <a:prstGeom prst="rect">
+                            <a:avLst/>
+                          </a:prstGeom>
+                          <a:noFill/>
+                          <a:ln>
+                            <a:noFill/>
+                          </a:ln>
+                        </pic:spPr>
+                      </pic:pic>
+                    </wpc:wpc>
+                  </a:graphicData>
+                </a:graphic>
+              </wp:inline>
+            </w:drawing>
+          </mc:Choice>
+          <mc:Fallback>
+            <w:pict>
+              <v:group w14:anchorId="65B9BB8F" id="畫布 3" o:spid="_x0000_s1026" editas="canvas" style="width:457.35pt;height:227.25pt;mso-position-horizontal-relative:char;mso-position-vertical-relative:line" coordsize="58083,28860" o:gfxdata="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">
+                <v:shape id="_x0000_s1027" type="#_x0000_t75" style="position:absolute;width:58083;height:28860;visibility:visible;mso-wrap-style:square" filled="t">
+                  <v:fill o:detectmouseclick="t"/>
+                  <v:path o:connecttype="none"/>
+                </v:shape>
+                <v:shape id="圖片 11" o:spid="_x0000_s1028" type="#_x0000_t75" style="position:absolute;left:6888;top:357;width:45114;height:28029;visibility:visible;mso-wrap-style:square" o:gfxdata="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">
+                  <v:imagedata r:id="rId6" o:title=""/>
+                </v:shape>
+                <w10:anchorlock/>
+              </v:group>
+            </w:pict>
+          </mc:Fallback>
+        </mc:AlternateContent>
+      </w:r>
+    </w:p>
+    <w:p>
+      <w:pPr>
+        <w:pStyle w:val="a3"/>
+        <w:numPr>
+          <w:ilvl w:val="1"/>
+          <w:numId w:val="1"/>
+        </w:numPr>
+        <w:rPr>
+          <w:rFonts w:ascii="SimSun" w:eastAsia="SimSun" w:hAnsi="SimSun" w:cs="SimSun"/>
+          <w:lang w:eastAsia="zh-TW"/>
+        </w:rPr>
+      </w:pPr>
+      <w:r>
+        <w:rPr>
+          <w:rFonts w:ascii="SimSun" w:eastAsia="PMingLiU" w:hAnsi="SimSun" w:cs="SimSun" w:hint="eastAsia"/>
+          <w:lang w:eastAsia="zh-TW"/>
+        </w:rPr>
+        <w:t>建立新的專案</w:t>
+      </w:r>
+    </w:p>
+    <w:p>
+      <w:pPr>
+        <w:pStyle w:val="a3"/>
+        <w:numPr>
+          <w:ilvl w:val="1"/>
+          <w:numId w:val="1"/>
+        </w:numPr>
+        <w:rPr>
+          <w:rFonts w:ascii="SimSun" w:eastAsia="SimSun" w:hAnsi="SimSun" w:cs="SimSun"/>
+          <w:lang w:eastAsia="zh-TW"/>
+        </w:rPr>
+      </w:pPr>
+      <w:r>
+        <w:rPr>
+          <w:rFonts w:ascii="SimSun" w:eastAsia="PMingLiU" w:hAnsi="SimSun" w:cs="SimSun"/>
+          <w:lang w:eastAsia="zh-TW"/>
+        </w:rPr>
+        <w:t>*.</w:t>
+      </w:r>
+      <w:proofErr w:type="spellStart"/>
+      <w:r>
+        <w:rPr>
+          <w:rFonts w:ascii="SimSun" w:eastAsia="PMingLiU" w:hAnsi="SimSun" w:cs="SimSun"/>
+          <w:lang w:eastAsia="zh-TW"/>
+        </w:rPr>
+        <w:t>ui</w:t>
+      </w:r>
+      <w:proofErr w:type="spellEnd"/>
+      <w:r>
+        <w:rPr>
+          <w:rFonts w:ascii="SimSun" w:eastAsia="PMingLiU" w:hAnsi="SimSun" w:cs="SimSun"/>
+          <w:lang w:eastAsia="zh-TW"/>
+        </w:rPr>
+        <w:t xml:space="preserve"> -&gt; *.</w:t>
+      </w:r>
+      <w:proofErr w:type="spellStart"/>
+      <w:r>
+        <w:rPr>
+          <w:rFonts w:ascii="SimSun" w:eastAsia="PMingLiU" w:hAnsi="SimSun" w:cs="SimSun"/>
+          <w:lang w:eastAsia="zh-TW"/>
+        </w:rPr>
+        <w:t>py</w:t>
+      </w:r>
+      <w:proofErr w:type="spellEnd"/>
+      <w:r>
+        <w:rPr>
+          <w:rFonts w:ascii="SimSun" w:eastAsia="PMingLiU" w:hAnsi="SimSun" w:cs="SimSun"/>
+          <w:lang w:eastAsia="zh-TW"/>
+        </w:rPr>
+        <w:t>, and *.</w:t>
+      </w:r>
+      <w:proofErr w:type="spellStart"/>
+      <w:r>
+        <w:rPr>
+          <w:rFonts w:ascii="SimSun" w:eastAsia="PMingLiU" w:hAnsi="SimSun" w:cs="SimSun"/>
+          <w:lang w:eastAsia="zh-TW"/>
+        </w:rPr>
+        <w:t>py</w:t>
+      </w:r>
+      <w:proofErr w:type="spellEnd"/>
+      <w:r>
+        <w:rPr>
+          <w:rFonts w:ascii="SimSun" w:eastAsia="PMingLiU" w:hAnsi="SimSun" w:cs="SimSun"/>
+          <w:lang w:eastAsia="zh-TW"/>
+        </w:rPr>
+        <w:t xml:space="preserve"> is named label.py</w:t>
+      </w:r>
+    </w:p>
+    <w:p>
+      <w:pPr>
+        <w:pStyle w:val="a3"/>
+        <w:ind w:left="1440"/>
+        <w:rPr>
+          <w:rFonts w:ascii="SimSun" w:eastAsia="SimSun" w:hAnsi="SimSun" w:cs="SimSun" w:hint="eastAsia"/>
+          <w:lang w:eastAsia="zh-TW"/>
+        </w:rPr>
+      </w:pPr>
+      <w:r>
+        <w:rPr>
+          <w:rFonts w:ascii="SimSun" w:eastAsia="PMingLiU" w:hAnsi="SimSun" w:cs="SimSun"/>
+          <w:lang w:eastAsia="zh-TW"/>
+        </w:rPr>
+        <w:t xml:space="preserve">Command: </w:t>
+      </w:r>
+      <w:r>
+        <w:rPr>
+          <w:rFonts w:ascii="SimSun" w:eastAsia="PMingLiU" w:hAnsi="SimSun" w:cs="SimSun"/>
+          <w:b/>
+          <w:bCs/>
+          <w:color w:val="0070C0"/>
+          <w:lang w:eastAsia="zh-TW"/>
+        </w:rPr>
+        <w:t xml:space="preserve">pyuic5 </w:t>
+      </w:r>
+      <w:r>
+        <w:rPr>
+          <w:rFonts w:ascii="SimSun" w:eastAsia="PMingLiU" w:hAnsi="SimSun" w:cs="SimSun"/>
+          <w:b/>
+          <w:bCs/>
+          <w:color w:val="0070C0"/>
+          <w:lang w:eastAsia="zh-TW"/>
+        </w:rPr>
+        <w:t>-o *.</w:t>
+      </w:r>
+      <w:proofErr w:type="spellStart"/>
+      <w:r>
+        <w:rPr>
+          <w:rFonts w:ascii="SimSun" w:eastAsia="PMingLiU" w:hAnsi="SimSun" w:cs="SimSun"/>
+          <w:b/>
+          <w:bCs/>
+          <w:color w:val="0070C0"/>
+          <w:lang w:eastAsia="zh-TW"/>
+        </w:rPr>
+        <w:t>py</w:t>
+      </w:r>
+      <w:proofErr w:type="spellEnd"/>
+      <w:r>
+        <w:rPr>
+          <w:rFonts w:ascii="SimSun" w:eastAsia="PMingLiU" w:hAnsi="SimSun" w:cs="SimSun"/>
+          <w:b/>
+          <w:bCs/>
+          <w:color w:val="0070C0"/>
+          <w:lang w:eastAsia="zh-TW"/>
+        </w:rPr>
+        <w:t xml:space="preserve"> *.</w:t>
+      </w:r>
+      <w:proofErr w:type="spellStart"/>
+      <w:r>
+        <w:rPr>
+          <w:rFonts w:ascii="SimSun" w:eastAsia="PMingLiU" w:hAnsi="SimSun" w:cs="SimSun"/>
+          <w:b/>
+          <w:bCs/>
+          <w:color w:val="0070C0"/>
+          <w:lang w:eastAsia="zh-TW"/>
+        </w:rPr>
+        <w:t>ui</w:t>
+      </w:r>
+      <w:proofErr w:type="spellEnd"/>
+    </w:p>
+    <w:p>
+      <w:pPr>
+        <w:pStyle w:val="a3"/>
+        <w:numPr>
+          <w:ilvl w:val="1"/>
+          <w:numId w:val="1"/>
+        </w:numPr>
+        <w:rPr>
+          <w:rFonts w:ascii="SimSun" w:eastAsia="SimSun" w:hAnsi="SimSun" w:cs="SimSun"/>
+          <w:lang w:eastAsia="zh-TW"/>
+        </w:rPr>
+      </w:pPr>
+      <w:r>
+        <w:rPr>
+          <w:rFonts w:ascii="SimSun" w:eastAsia="PMingLiU" w:hAnsi="SimSun" w:cs="SimSun"/>
+          <w:lang w:eastAsia="zh-TW"/>
+        </w:rPr>
+        <w:t>Create UI folder and copy label.py into the UI folder</w:t>
+      </w:r>
+    </w:p>
+    <w:p>
+      <w:pPr>
+        <w:pStyle w:val="a3"/>
+        <w:numPr>
+          <w:ilvl w:val="1"/>
+          <w:numId w:val="1"/>
+        </w:numPr>
+        <w:rPr>
+          <w:rFonts w:ascii="SimSun" w:eastAsia="SimSun" w:hAnsi="SimSun" w:cs="SimSun"/>
+          <w:lang w:eastAsia="zh-TW"/>
+        </w:rPr>
+      </w:pPr>
+      <w:r>
+        <w:rPr>
+          <w:rFonts w:ascii="SimSun" w:eastAsia="PMingLiU" w:hAnsi="SimSun" w:cs="SimSun"/>
+          <w:lang w:eastAsia="zh-TW"/>
+        </w:rPr>
+        <w:t xml:space="preserve">Create a new main.py and import </w:t>
+      </w:r>
+      <w:proofErr w:type="spellStart"/>
+      <w:r>
+        <w:rPr>
+          <w:rFonts w:ascii="SimSun" w:eastAsia="PMingLiU" w:hAnsi="SimSun" w:cs="SimSun"/>
+          <w:lang w:eastAsia="zh-TW"/>
+        </w:rPr>
+        <w:t>label.py’s</w:t>
+      </w:r>
+      <w:proofErr w:type="spellEnd"/>
+      <w:r>
+        <w:rPr>
+          <w:rFonts w:ascii="SimSun" w:eastAsia="PMingLiU" w:hAnsi="SimSun" w:cs="SimSun"/>
+          <w:lang w:eastAsia="zh-TW"/>
+        </w:rPr>
+        <w:t xml:space="preserve"> class.</w:t>
+      </w:r>
+    </w:p>
+    <w:p>
+      <w:pPr>
+        <w:pStyle w:val="a3"/>
+        <w:numPr>
+          <w:ilvl w:val="1"/>
+          <w:numId w:val="1"/>
+        </w:numPr>
+        <w:rPr>
+          <w:rFonts w:ascii="SimSun" w:eastAsia="SimSun" w:hAnsi="SimSun" w:cs="SimSun"/>
+          <w:lang w:eastAsia="zh-TW"/>
+        </w:rPr>
+      </w:pPr>
+      <w:r>
+        <w:rPr>
+          <w:rFonts w:ascii="SimSun" w:eastAsia="PMingLiU" w:hAnsi="SimSun" w:cs="SimSun"/>
+          <w:lang w:eastAsia="zh-TW"/>
+        </w:rPr>
+        <w:t xml:space="preserve">Execute python </w:t>
+      </w:r>
+      <w:r>
+        <w:rPr>
+          <w:rFonts w:ascii="SimSun" w:eastAsia="PMingLiU" w:hAnsi="SimSun" w:cs="SimSun"/>
+          <w:lang w:eastAsia="zh-TW"/>
+        </w:rPr>
+        <w:t>main.py</w:t>
       </w:r>
     </w:p>
     <w:p>

</xml_diff>